<commit_message>
fix: description minor adjusts
</commit_message>
<xml_diff>
--- a/Winery.docx
+++ b/Winery.docx
@@ -2935,24 +2935,159 @@
       <w:bookmarkEnd w:id="0"/>
     </w:p>
     <w:p>
-      <w:r>
-        <w:t>Segue aqui a descrição dos dados de avaliação de vinhos e suas respectivas origens realizada por pessoas ao redor do mundo. A avaliação é realizada por usuários, e possui métricas de avaliação dado à região e sub-região da localização em que ocorreu a fermentação do vinho, tal como a nota dos usuários para cada avaliação.</w:t>
-      </w:r>
-    </w:p>
-    <w:p>
-      <w:r>
-        <w:t xml:space="preserve">A respeito das informações dos avaliadores, contém apenas o nome do avaliador e o nome de usuário do avaliador no </w:t>
+      <w:pPr>
+        <w:ind w:firstLine="360"/>
+        <w:jc w:val="both"/>
+      </w:pPr>
+      <w:r>
+        <w:t>O sistema é modelado tendo como base</w:t>
+      </w:r>
+      <w:r>
+        <w:t xml:space="preserve"> 130 mil</w:t>
+      </w:r>
+      <w:r>
+        <w:t xml:space="preserve"> </w:t>
+      </w:r>
+      <w:r>
+        <w:t>avaliaç</w:t>
+      </w:r>
+      <w:r>
+        <w:t xml:space="preserve">ões </w:t>
+      </w:r>
+      <w:r>
+        <w:t>de vinhos e suas</w:t>
+      </w:r>
+      <w:r>
+        <w:t xml:space="preserve"> </w:t>
+      </w:r>
+      <w:r>
+        <w:t>origens realizada</w:t>
+      </w:r>
+      <w:r>
+        <w:t>s</w:t>
+      </w:r>
+      <w:r>
+        <w:t xml:space="preserve"> por pessoas ao redor do mundo. A avaliação é realizada por usuários e possui </w:t>
+      </w:r>
+      <w:r>
+        <w:t xml:space="preserve">como </w:t>
+      </w:r>
+      <w:r>
+        <w:t xml:space="preserve">métricas </w:t>
+      </w:r>
+      <w:r>
+        <w:t>a</w:t>
+      </w:r>
+      <w:r>
+        <w:t xml:space="preserve"> região e sub-região d</w:t>
+      </w:r>
+      <w:r>
+        <w:t>os vinhedos</w:t>
+      </w:r>
+      <w:r>
+        <w:t xml:space="preserve"> em que </w:t>
+      </w:r>
+      <w:r>
+        <w:t xml:space="preserve">foi realizado </w:t>
+      </w:r>
+      <w:r>
+        <w:t>a fermentação do vinho, tal como a nota dos usuário</w:t>
+      </w:r>
+      <w:r>
+        <w:t>s</w:t>
+      </w:r>
+      <w:r>
+        <w:t>.</w:t>
+      </w:r>
+    </w:p>
+    <w:p>
+      <w:pPr>
+        <w:ind w:firstLine="360"/>
+        <w:jc w:val="both"/>
+      </w:pPr>
+      <w:r>
+        <w:t xml:space="preserve">A respeito das informações dos </w:t>
+      </w:r>
+      <w:r>
+        <w:t>críticos</w:t>
+      </w:r>
+      <w:r>
+        <w:t>,</w:t>
+      </w:r>
+      <w:r>
+        <w:t xml:space="preserve"> o </w:t>
       </w:r>
       <w:proofErr w:type="spellStart"/>
       <w:r>
-        <w:t>twitter</w:t>
+        <w:t>Dataset</w:t>
       </w:r>
       <w:proofErr w:type="spellEnd"/>
       <w:r>
-        <w:t>. Entretanto, os dados de cada vinho possuem informações detalhadas como a estado (região) e cidade (sub-região) do crescimento das uvas e fermentação do vinho</w:t>
-      </w:r>
-    </w:p>
-    <w:p>
+        <w:t xml:space="preserve"> </w:t>
+      </w:r>
+      <w:r>
+        <w:t>contém apenas o nome do avaliador e o nome de usuário</w:t>
+      </w:r>
+      <w:r>
+        <w:t xml:space="preserve"> </w:t>
+      </w:r>
+      <w:r>
+        <w:t xml:space="preserve">no </w:t>
+      </w:r>
+      <w:r>
+        <w:t>T</w:t>
+      </w:r>
+      <w:r>
+        <w:t xml:space="preserve">witter. </w:t>
+      </w:r>
+      <w:r>
+        <w:t>Em contrapartida,</w:t>
+      </w:r>
+      <w:r>
+        <w:t xml:space="preserve"> os dados de cada vinho possuem informações </w:t>
+      </w:r>
+      <w:r>
+        <w:t xml:space="preserve">mais </w:t>
+      </w:r>
+      <w:r>
+        <w:t xml:space="preserve">detalhadas como </w:t>
+      </w:r>
+      <w:r>
+        <w:t xml:space="preserve">o </w:t>
+      </w:r>
+      <w:r>
+        <w:t>vinhedo</w:t>
+      </w:r>
+      <w:r>
+        <w:t xml:space="preserve">, a </w:t>
+      </w:r>
+      <w:r>
+        <w:t>cidade (sub-região</w:t>
+      </w:r>
+      <w:r>
+        <w:t>), estado</w:t>
+      </w:r>
+      <w:r>
+        <w:t xml:space="preserve"> (região)</w:t>
+      </w:r>
+      <w:r>
+        <w:t>, pa</w:t>
+      </w:r>
+      <w:r>
+        <w:t>í</w:t>
+      </w:r>
+      <w:r>
+        <w:t>s</w:t>
+      </w:r>
+      <w:r>
+        <w:t>, fabricante, descrição do produto provida pelos avaliadores e uma nota também atribuída pelos usuários.</w:t>
+      </w:r>
+    </w:p>
+    <w:p>
+      <w:pPr>
+        <w:ind w:firstLine="360"/>
+        <w:jc w:val="both"/>
+      </w:pPr>
       <w:r>
         <w:t>Esse conjunto de dados oferece ótimas oportunidades para análise de sentimentos e outros modelos preditivos relacionados a texto. O objetivo geral é criar um modelo que possa identificar a variedade, adega e localização de um vinho com base em uma descrição.</w:t>
       </w:r>
@@ -3164,7 +3299,13 @@
     </w:p>
     <w:p>
       <w:r>
-        <w:t>Esta tabela armazena dados referentes a avaliações de cada vinho por cada crítico.</w:t>
+        <w:t>Esta tabela armazena dados referentes a avaliaç</w:t>
+      </w:r>
+      <w:r>
+        <w:t>ão</w:t>
+      </w:r>
+      <w:r>
+        <w:t xml:space="preserve"> de cada vinho por cada crítico.</w:t>
       </w:r>
     </w:p>
     <w:tbl>
@@ -3304,6 +3445,9 @@
             <w:r>
               <w:t xml:space="preserve"> da relação</w:t>
             </w:r>
+            <w:r>
+              <w:t>.</w:t>
+            </w:r>
           </w:p>
         </w:tc>
       </w:tr>
@@ -3347,6 +3491,9 @@
           <w:p>
             <w:r>
               <w:t>Esta coluna armazena o dado de pontuação da avaliação pelo crítico</w:t>
+            </w:r>
+            <w:r>
+              <w:t>.</w:t>
             </w:r>
           </w:p>
         </w:tc>
@@ -3395,6 +3542,9 @@
             <w:r>
               <w:t>Esta coluna armazena o dado de descrição da avaliação do crítico</w:t>
             </w:r>
+            <w:r>
+              <w:t>.</w:t>
+            </w:r>
           </w:p>
         </w:tc>
       </w:tr>
@@ -3444,6 +3594,9 @@
             <w:r>
               <w:t>Esta coluna armazena a chave estrangeira para a tabela de críticos</w:t>
             </w:r>
+            <w:r>
+              <w:t>.</w:t>
+            </w:r>
           </w:p>
         </w:tc>
       </w:tr>
@@ -3492,6 +3645,9 @@
           <w:p>
             <w:r>
               <w:t>Esta coluna armazena a chave estrangeira para a tabela de vinícolas</w:t>
+            </w:r>
+            <w:r>
+              <w:t>.</w:t>
             </w:r>
           </w:p>
         </w:tc>
@@ -3535,29 +3691,11 @@
     </w:p>
     <w:p>
       <w:r>
-        <w:t xml:space="preserve">Esta tabela armazena dados referentes a </w:t>
-      </w:r>
-      <w:proofErr w:type="spellStart"/>
-      <w:r>
-        <w:t>lalala</w:t>
-      </w:r>
-      <w:proofErr w:type="spellEnd"/>
-      <w:r>
-        <w:t xml:space="preserve"> </w:t>
-      </w:r>
-      <w:proofErr w:type="spellStart"/>
-      <w:r>
-        <w:t>lalala</w:t>
-      </w:r>
-      <w:proofErr w:type="spellEnd"/>
-      <w:r>
-        <w:t xml:space="preserve"> </w:t>
-      </w:r>
-      <w:proofErr w:type="spellStart"/>
-      <w:r>
-        <w:t>lalala</w:t>
-      </w:r>
-      <w:proofErr w:type="spellEnd"/>
+        <w:t xml:space="preserve">Esta tabela armazena dados referentes </w:t>
+      </w:r>
+      <w:r>
+        <w:t>aos avaliadores dos vinhos</w:t>
+      </w:r>
       <w:r>
         <w:t>.</w:t>
       </w:r>
@@ -3699,6 +3837,9 @@
             <w:r>
               <w:t xml:space="preserve"> da relação</w:t>
             </w:r>
+            <w:r>
+              <w:t>.</w:t>
+            </w:r>
           </w:p>
         </w:tc>
       </w:tr>
@@ -3744,7 +3885,10 @@
           </w:tcPr>
           <w:p>
             <w:r>
-              <w:t xml:space="preserve">Esta coluna armazena o dado nome do crítico </w:t>
+              <w:t>Esta coluna armazena o dado nome do crítico</w:t>
+            </w:r>
+            <w:r>
+              <w:t>.</w:t>
             </w:r>
           </w:p>
         </w:tc>
@@ -3800,6 +3944,9 @@
             <w:proofErr w:type="spellEnd"/>
             <w:r>
               <w:t xml:space="preserve"> do avaliador</w:t>
+            </w:r>
+            <w:r>
+              <w:t>.</w:t>
             </w:r>
           </w:p>
         </w:tc>
@@ -3843,7 +3990,13 @@
     </w:p>
     <w:p>
       <w:r>
-        <w:t>Esta tabela armazena dados referentes a designação da avaliação.</w:t>
+        <w:t xml:space="preserve">Esta tabela armazena dados referentes </w:t>
+      </w:r>
+      <w:r>
+        <w:t>aos vinhedos dos fabricantes</w:t>
+      </w:r>
+      <w:r>
+        <w:t>.</w:t>
       </w:r>
     </w:p>
     <w:tbl>
@@ -3854,14 +4007,14 @@
       </w:tblPr>
       <w:tblGrid>
         <w:gridCol w:w="1483"/>
-        <w:gridCol w:w="1690"/>
-        <w:gridCol w:w="2428"/>
-        <w:gridCol w:w="2893"/>
+        <w:gridCol w:w="1697"/>
+        <w:gridCol w:w="2425"/>
+        <w:gridCol w:w="2889"/>
       </w:tblGrid>
       <w:tr>
         <w:tc>
           <w:tcPr>
-            <w:tcW w:w="1129" w:type="dxa"/>
+            <w:tcW w:w="1483" w:type="dxa"/>
           </w:tcPr>
           <w:p>
             <w:pPr>
@@ -3879,7 +4032,7 @@
         </w:tc>
         <w:tc>
           <w:tcPr>
-            <w:tcW w:w="1701" w:type="dxa"/>
+            <w:tcW w:w="1697" w:type="dxa"/>
           </w:tcPr>
           <w:p>
             <w:pPr>
@@ -3897,7 +4050,7 @@
         </w:tc>
         <w:tc>
           <w:tcPr>
-            <w:tcW w:w="2552" w:type="dxa"/>
+            <w:tcW w:w="2425" w:type="dxa"/>
           </w:tcPr>
           <w:p>
             <w:pPr>
@@ -3917,7 +4070,7 @@
         </w:tc>
         <w:tc>
           <w:tcPr>
-            <w:tcW w:w="3112" w:type="dxa"/>
+            <w:tcW w:w="2889" w:type="dxa"/>
           </w:tcPr>
           <w:p>
             <w:pPr>
@@ -3937,7 +4090,7 @@
       <w:tr>
         <w:tc>
           <w:tcPr>
-            <w:tcW w:w="1129" w:type="dxa"/>
+            <w:tcW w:w="1483" w:type="dxa"/>
           </w:tcPr>
           <w:p>
             <w:proofErr w:type="spellStart"/>
@@ -3949,7 +4102,7 @@
         </w:tc>
         <w:tc>
           <w:tcPr>
-            <w:tcW w:w="1701" w:type="dxa"/>
+            <w:tcW w:w="1697" w:type="dxa"/>
           </w:tcPr>
           <w:p>
             <w:r>
@@ -3959,7 +4112,7 @@
         </w:tc>
         <w:tc>
           <w:tcPr>
-            <w:tcW w:w="2552" w:type="dxa"/>
+            <w:tcW w:w="2425" w:type="dxa"/>
           </w:tcPr>
           <w:p>
             <w:r>
@@ -3969,7 +4122,7 @@
         </w:tc>
         <w:tc>
           <w:tcPr>
-            <w:tcW w:w="3112" w:type="dxa"/>
+            <w:tcW w:w="2889" w:type="dxa"/>
           </w:tcPr>
           <w:p>
             <w:r>
@@ -3982,6 +4135,9 @@
             <w:proofErr w:type="spellEnd"/>
             <w:r>
               <w:t xml:space="preserve"> da relação</w:t>
+            </w:r>
+            <w:r>
+              <w:t>.</w:t>
             </w:r>
           </w:p>
         </w:tc>
@@ -3989,7 +4145,7 @@
       <w:tr>
         <w:tc>
           <w:tcPr>
-            <w:tcW w:w="1129" w:type="dxa"/>
+            <w:tcW w:w="1483" w:type="dxa"/>
           </w:tcPr>
           <w:p>
             <w:proofErr w:type="spellStart"/>
@@ -4001,17 +4157,20 @@
         </w:tc>
         <w:tc>
           <w:tcPr>
-            <w:tcW w:w="1701" w:type="dxa"/>
+            <w:tcW w:w="1697" w:type="dxa"/>
           </w:tcPr>
           <w:p>
             <w:r>
               <w:t>VARCHAR2(255</w:t>
             </w:r>
-          </w:p>
-        </w:tc>
-        <w:tc>
-          <w:tcPr>
-            <w:tcW w:w="2552" w:type="dxa"/>
+            <w:r>
+              <w:t>)</w:t>
+            </w:r>
+          </w:p>
+        </w:tc>
+        <w:tc>
+          <w:tcPr>
+            <w:tcW w:w="2425" w:type="dxa"/>
           </w:tcPr>
           <w:p>
             <w:pPr>
@@ -4024,88 +4183,15 @@
         </w:tc>
         <w:tc>
           <w:tcPr>
-            <w:tcW w:w="3112" w:type="dxa"/>
+            <w:tcW w:w="2889" w:type="dxa"/>
           </w:tcPr>
           <w:p>
             <w:r>
               <w:t>Esta coluna armazena o dado de descrição da designação</w:t>
             </w:r>
-          </w:p>
-        </w:tc>
-      </w:tr>
-      <w:tr>
-        <w:tc>
-          <w:tcPr>
-            <w:tcW w:w="1129" w:type="dxa"/>
-          </w:tcPr>
-          <w:p>
-            <w:r>
-              <w:t>CA3</w:t>
-            </w:r>
-          </w:p>
-        </w:tc>
-        <w:tc>
-          <w:tcPr>
-            <w:tcW w:w="1701" w:type="dxa"/>
-          </w:tcPr>
-          <w:p>
-            <w:r>
-              <w:t>Tipo (</w:t>
-            </w:r>
-            <w:proofErr w:type="spellStart"/>
-            <w:r>
-              <w:t>tam</w:t>
-            </w:r>
-            <w:proofErr w:type="spellEnd"/>
-            <w:r>
-              <w:t>)</w:t>
-            </w:r>
-          </w:p>
-        </w:tc>
-        <w:tc>
-          <w:tcPr>
-            <w:tcW w:w="2552" w:type="dxa"/>
-          </w:tcPr>
-          <w:p>
-            <w:r>
-              <w:t xml:space="preserve">PK, FK referenciando </w:t>
-            </w:r>
-            <w:proofErr w:type="spellStart"/>
-            <w:r>
-              <w:t>Tabn</w:t>
-            </w:r>
-            <w:proofErr w:type="spellEnd"/>
-            <w:r>
-              <w:t>(</w:t>
-            </w:r>
-            <w:proofErr w:type="spellStart"/>
-            <w:r>
-              <w:t>coln</w:t>
-            </w:r>
-            <w:proofErr w:type="spellEnd"/>
-            <w:r>
-              <w:t xml:space="preserve">), </w:t>
-            </w:r>
-            <w:proofErr w:type="spellStart"/>
-            <w:r>
-              <w:t>etc</w:t>
-            </w:r>
-            <w:proofErr w:type="spellEnd"/>
-          </w:p>
-        </w:tc>
-        <w:tc>
-          <w:tcPr>
-            <w:tcW w:w="3112" w:type="dxa"/>
-          </w:tcPr>
-          <w:p>
-            <w:r>
-              <w:t xml:space="preserve">Esta coluna armazena o dado y de </w:t>
-            </w:r>
-            <w:proofErr w:type="spellStart"/>
-            <w:r>
-              <w:t>lalala</w:t>
-            </w:r>
-            <w:proofErr w:type="spellEnd"/>
+            <w:r>
+              <w:t>.</w:t>
+            </w:r>
           </w:p>
         </w:tc>
       </w:tr>
@@ -4237,7 +4323,6 @@
           <w:p>
             <w:proofErr w:type="spellStart"/>
             <w:r>
-              <w:lastRenderedPageBreak/>
               <w:t>fab_id</w:t>
             </w:r>
             <w:proofErr w:type="spellEnd"/>
@@ -4278,6 +4363,9 @@
             <w:proofErr w:type="spellEnd"/>
             <w:r>
               <w:t xml:space="preserve"> da relação</w:t>
+            </w:r>
+            <w:r>
+              <w:t>.</w:t>
             </w:r>
           </w:p>
         </w:tc>
@@ -4290,6 +4378,7 @@
           <w:p>
             <w:proofErr w:type="spellStart"/>
             <w:r>
+              <w:lastRenderedPageBreak/>
               <w:t>fab_nome</w:t>
             </w:r>
             <w:proofErr w:type="spellEnd"/>
@@ -4325,6 +4414,9 @@
           <w:p>
             <w:r>
               <w:t>Esta coluna armazena o dado nome do fabricante</w:t>
+            </w:r>
+            <w:r>
+              <w:t>.</w:t>
             </w:r>
           </w:p>
         </w:tc>
@@ -4537,6 +4629,9 @@
             <w:r>
               <w:t xml:space="preserve"> da relação</w:t>
             </w:r>
+            <w:r>
+              <w:t>.</w:t>
+            </w:r>
           </w:p>
         </w:tc>
       </w:tr>
@@ -4584,11 +4679,9 @@
             <w:r>
               <w:t xml:space="preserve">Esta coluna armazena o dado da </w:t>
             </w:r>
-            <w:proofErr w:type="spellStart"/>
-            <w:r>
-              <w:t>provincia</w:t>
-            </w:r>
-            <w:proofErr w:type="spellEnd"/>
+            <w:r>
+              <w:t>província.</w:t>
+            </w:r>
           </w:p>
         </w:tc>
       </w:tr>
@@ -4646,11 +4739,9 @@
             <w:r>
               <w:t xml:space="preserve"> da tabela de </w:t>
             </w:r>
-            <w:proofErr w:type="spellStart"/>
-            <w:r>
-              <w:t>regioes</w:t>
-            </w:r>
-            <w:proofErr w:type="spellEnd"/>
+            <w:r>
+              <w:t>regiões.</w:t>
+            </w:r>
           </w:p>
         </w:tc>
       </w:tr>
@@ -4833,6 +4924,9 @@
             <w:r>
               <w:t xml:space="preserve"> da relação</w:t>
             </w:r>
+            <w:r>
+              <w:t>.</w:t>
+            </w:r>
           </w:p>
         </w:tc>
       </w:tr>
@@ -4879,6 +4973,9 @@
           <w:p>
             <w:r>
               <w:t>Esta coluna armazena o dado do nome do país</w:t>
+            </w:r>
+            <w:r>
+              <w:t>.</w:t>
             </w:r>
           </w:p>
         </w:tc>
@@ -5062,6 +5159,9 @@
             <w:r>
               <w:t xml:space="preserve"> da relação</w:t>
             </w:r>
+            <w:r>
+              <w:t>.</w:t>
+            </w:r>
           </w:p>
         </w:tc>
       </w:tr>
@@ -5109,6 +5209,9 @@
             <w:r>
               <w:t>Esta coluna armazena o dado de descrição da região</w:t>
             </w:r>
+            <w:r>
+              <w:t>.</w:t>
+            </w:r>
           </w:p>
         </w:tc>
       </w:tr>
@@ -5143,6 +5246,9 @@
             <w:r>
               <w:t>FK referenciando tabela de países</w:t>
             </w:r>
+            <w:r>
+              <w:t>.</w:t>
+            </w:r>
           </w:p>
         </w:tc>
         <w:tc>
@@ -5152,6 +5258,9 @@
           <w:p>
             <w:r>
               <w:t>Esta coluna armazena o dado id do país na tabela de países</w:t>
+            </w:r>
+            <w:r>
+              <w:t>.</w:t>
             </w:r>
           </w:p>
         </w:tc>
@@ -5359,6 +5468,9 @@
             <w:r>
               <w:t xml:space="preserve"> da relação</w:t>
             </w:r>
+            <w:r>
+              <w:t>.</w:t>
+            </w:r>
           </w:p>
         </w:tc>
       </w:tr>
@@ -5406,11 +5518,9 @@
             <w:r>
               <w:t xml:space="preserve">Esta coluna armazena o dado de descrição da </w:t>
             </w:r>
-            <w:proofErr w:type="spellStart"/>
-            <w:r>
-              <w:t>subregião</w:t>
-            </w:r>
-            <w:proofErr w:type="spellEnd"/>
+            <w:r>
+              <w:t>sub-região.</w:t>
+            </w:r>
             <w:r>
               <w:t xml:space="preserve"> </w:t>
             </w:r>
@@ -5454,16 +5564,19 @@
     </w:p>
     <w:p>
       <w:r>
-        <w:lastRenderedPageBreak/>
-        <w:t xml:space="preserve">Esta tabela armazena dados referentes à </w:t>
-      </w:r>
-      <w:proofErr w:type="spellStart"/>
-      <w:r>
-        <w:t>subregiões</w:t>
-      </w:r>
-      <w:proofErr w:type="spellEnd"/>
-      <w:r>
-        <w:t xml:space="preserve"> das regiões.</w:t>
+        <w:t>Esta tabela armazena dados referentes à</w:t>
+      </w:r>
+      <w:r>
+        <w:t>s</w:t>
+      </w:r>
+      <w:r>
+        <w:t xml:space="preserve"> </w:t>
+      </w:r>
+      <w:r>
+        <w:t>variedades dos vinhos</w:t>
+      </w:r>
+      <w:r>
+        <w:t>.</w:t>
       </w:r>
     </w:p>
     <w:tbl>
@@ -5495,6 +5608,7 @@
                 <w:b/>
                 <w:bCs/>
               </w:rPr>
+              <w:lastRenderedPageBreak/>
               <w:t>Coluna</w:t>
             </w:r>
           </w:p>
@@ -5698,15 +5812,13 @@
     </w:p>
     <w:p>
       <w:r>
-        <w:t xml:space="preserve">Esta tabela armazena dados referentes à </w:t>
-      </w:r>
-      <w:proofErr w:type="spellStart"/>
-      <w:r>
-        <w:t>subregiões</w:t>
-      </w:r>
-      <w:proofErr w:type="spellEnd"/>
-      <w:r>
-        <w:t xml:space="preserve"> das regiões.</w:t>
+        <w:t>Esta tabela armazena dados referentes</w:t>
+      </w:r>
+      <w:r>
+        <w:t xml:space="preserve"> aos vinhos</w:t>
+      </w:r>
+      <w:r>
+        <w:t>.</w:t>
       </w:r>
     </w:p>
     <w:tbl>
@@ -9319,15 +9431,21 @@
 </file>
 
 <file path=customXml/item1.xml><?xml version="1.0" encoding="utf-8"?>
-<?mso-contentType ?>
-<FormTemplates xmlns="http://schemas.microsoft.com/sharepoint/v3/contenttype/forms">
-  <Display>DocumentLibraryForm</Display>
-  <Edit>DocumentLibraryForm</Edit>
-  <New>DocumentLibraryForm</New>
-</FormTemplates>
+<p:properties xmlns:p="http://schemas.microsoft.com/office/2006/metadata/properties" xmlns:xsi="http://www.w3.org/2001/XMLSchema-instance" xmlns:pc="http://schemas.microsoft.com/office/infopath/2007/PartnerControls">
+  <documentManagement>
+    <TaxCatchAll xmlns="f9b859e3-9a08-4a28-ae4d-19a9e6b50002" xsi:nil="true"/>
+    <lcf76f155ced4ddcb4097134ff3c332f xmlns="880edc66-28d9-4af9-8980-a657e22bd7a9">
+      <Terms xmlns="http://schemas.microsoft.com/office/infopath/2007/PartnerControls"/>
+    </lcf76f155ced4ddcb4097134ff3c332f>
+  </documentManagement>
+</p:properties>
 </file>
 
 <file path=customXml/item2.xml><?xml version="1.0" encoding="utf-8"?>
+<b:Sources xmlns:b="http://schemas.openxmlformats.org/officeDocument/2006/bibliography" xmlns="http://schemas.openxmlformats.org/officeDocument/2006/bibliography" SelectedStyle="\APASixthEditionOfficeOnline.xsl" StyleName="APA" Version="6"/>
+</file>
+
+<file path=customXml/item3.xml><?xml version="1.0" encoding="utf-8"?>
 <ct:contentTypeSchema xmlns:ct="http://schemas.microsoft.com/office/2006/metadata/contentType" xmlns:ma="http://schemas.microsoft.com/office/2006/metadata/properties/metaAttributes" ct:_="" ma:_="" ma:contentTypeName="Documento" ma:contentTypeID="0x0101006FBD8D7BF30DBE4C8201BCFCABEBEC37" ma:contentTypeVersion="9" ma:contentTypeDescription="Crie um novo documento." ma:contentTypeScope="" ma:versionID="8b4f2dd4177d41127cf0e2b4ec5ca868">
   <xsd:schema xmlns:xsd="http://www.w3.org/2001/XMLSchema" xmlns:xs="http://www.w3.org/2001/XMLSchema" xmlns:p="http://schemas.microsoft.com/office/2006/metadata/properties" xmlns:ns2="880edc66-28d9-4af9-8980-a657e22bd7a9" xmlns:ns3="f9b859e3-9a08-4a28-ae4d-19a9e6b50002" targetNamespace="http://schemas.microsoft.com/office/2006/metadata/properties" ma:root="true" ma:fieldsID="085771fa64c66a2c2b2a41a325ad4743" ns2:_="" ns3:_="">
     <xsd:import namespace="880edc66-28d9-4af9-8980-a657e22bd7a9"/>
@@ -9504,30 +9622,35 @@
 </ct:contentTypeSchema>
 </file>
 
-<file path=customXml/item3.xml><?xml version="1.0" encoding="utf-8"?>
-<b:Sources xmlns:b="http://schemas.openxmlformats.org/officeDocument/2006/bibliography" xmlns="http://schemas.openxmlformats.org/officeDocument/2006/bibliography" SelectedStyle="\APASixthEditionOfficeOnline.xsl" StyleName="APA" Version="6"/>
-</file>
-
 <file path=customXml/item4.xml><?xml version="1.0" encoding="utf-8"?>
-<p:properties xmlns:p="http://schemas.microsoft.com/office/2006/metadata/properties" xmlns:xsi="http://www.w3.org/2001/XMLSchema-instance" xmlns:pc="http://schemas.microsoft.com/office/infopath/2007/PartnerControls">
-  <documentManagement>
-    <TaxCatchAll xmlns="f9b859e3-9a08-4a28-ae4d-19a9e6b50002" xsi:nil="true"/>
-    <lcf76f155ced4ddcb4097134ff3c332f xmlns="880edc66-28d9-4af9-8980-a657e22bd7a9">
-      <Terms xmlns="http://schemas.microsoft.com/office/infopath/2007/PartnerControls"/>
-    </lcf76f155ced4ddcb4097134ff3c332f>
-  </documentManagement>
-</p:properties>
+<?mso-contentType ?>
+<FormTemplates xmlns="http://schemas.microsoft.com/sharepoint/v3/contenttype/forms">
+  <Display>DocumentLibraryForm</Display>
+  <Edit>DocumentLibraryForm</Edit>
+  <New>DocumentLibraryForm</New>
+</FormTemplates>
 </file>
 
 <file path=customXml/itemProps1.xml><?xml version="1.0" encoding="utf-8"?>
-<ds:datastoreItem xmlns:ds="http://schemas.openxmlformats.org/officeDocument/2006/customXml" ds:itemID="{3B4B2FBF-2F57-44CD-9522-C787A063AB28}">
+<ds:datastoreItem xmlns:ds="http://schemas.openxmlformats.org/officeDocument/2006/customXml" ds:itemID="{D8F1C659-DFA7-45DD-A9E2-1398466D1320}">
   <ds:schemaRefs>
-    <ds:schemaRef ds:uri="http://schemas.microsoft.com/sharepoint/v3/contenttype/forms"/>
+    <ds:schemaRef ds:uri="http://schemas.microsoft.com/office/2006/metadata/properties"/>
+    <ds:schemaRef ds:uri="http://schemas.microsoft.com/office/infopath/2007/PartnerControls"/>
+    <ds:schemaRef ds:uri="f9b859e3-9a08-4a28-ae4d-19a9e6b50002"/>
+    <ds:schemaRef ds:uri="880edc66-28d9-4af9-8980-a657e22bd7a9"/>
   </ds:schemaRefs>
 </ds:datastoreItem>
 </file>
 
 <file path=customXml/itemProps2.xml><?xml version="1.0" encoding="utf-8"?>
+<ds:datastoreItem xmlns:ds="http://schemas.openxmlformats.org/officeDocument/2006/customXml" ds:itemID="{9A1EFFFF-B5C1-4169-8572-0F7024D52498}">
+  <ds:schemaRefs>
+    <ds:schemaRef ds:uri="http://schemas.openxmlformats.org/officeDocument/2006/bibliography"/>
+  </ds:schemaRefs>
+</ds:datastoreItem>
+</file>
+
+<file path=customXml/itemProps3.xml><?xml version="1.0" encoding="utf-8"?>
 <ds:datastoreItem xmlns:ds="http://schemas.openxmlformats.org/officeDocument/2006/customXml" ds:itemID="{315E556A-2BAE-4D41-A078-EA38A7A96B5B}">
   <ds:schemaRefs>
     <ds:schemaRef ds:uri="http://schemas.microsoft.com/office/2006/metadata/contentType"/>
@@ -9546,21 +9669,10 @@
 </ds:datastoreItem>
 </file>
 
-<file path=customXml/itemProps3.xml><?xml version="1.0" encoding="utf-8"?>
-<ds:datastoreItem xmlns:ds="http://schemas.openxmlformats.org/officeDocument/2006/customXml" ds:itemID="{9A1EFFFF-B5C1-4169-8572-0F7024D52498}">
+<file path=customXml/itemProps4.xml><?xml version="1.0" encoding="utf-8"?>
+<ds:datastoreItem xmlns:ds="http://schemas.openxmlformats.org/officeDocument/2006/customXml" ds:itemID="{3B4B2FBF-2F57-44CD-9522-C787A063AB28}">
   <ds:schemaRefs>
-    <ds:schemaRef ds:uri="http://schemas.openxmlformats.org/officeDocument/2006/bibliography"/>
-  </ds:schemaRefs>
-</ds:datastoreItem>
-</file>
-
-<file path=customXml/itemProps4.xml><?xml version="1.0" encoding="utf-8"?>
-<ds:datastoreItem xmlns:ds="http://schemas.openxmlformats.org/officeDocument/2006/customXml" ds:itemID="{D8F1C659-DFA7-45DD-A9E2-1398466D1320}">
-  <ds:schemaRefs>
-    <ds:schemaRef ds:uri="http://schemas.microsoft.com/office/2006/metadata/properties"/>
-    <ds:schemaRef ds:uri="http://schemas.microsoft.com/office/infopath/2007/PartnerControls"/>
-    <ds:schemaRef ds:uri="f9b859e3-9a08-4a28-ae4d-19a9e6b50002"/>
-    <ds:schemaRef ds:uri="880edc66-28d9-4af9-8980-a657e22bd7a9"/>
+    <ds:schemaRef ds:uri="http://schemas.microsoft.com/sharepoint/v3/contenttype/forms"/>
   </ds:schemaRefs>
 </ds:datastoreItem>
 </file>
</xml_diff>